<commit_message>
pushing mod 12 plus old db updates
</commit_message>
<xml_diff>
--- a/module-11/module11.1_db_csd380.docx
+++ b/module-11/module11.1_db_csd380.docx
@@ -199,6 +199,22 @@
         </w:rPr>
         <w:t xml:space="preserve">cussion post, I will be covering </w:t>
       </w:r>
+      <w:r>
+        <w:rPr>
+          <w:rFonts w:ascii="Arial" w:eastAsia="Times New Roman" w:hAnsi="Arial" w:cs="Arial"/>
+          <w:kern w:val="0"/>
+          <w14:ligatures w14:val="none"/>
+        </w:rPr>
+        <w:t>static analysis. Throughout my search, I found an article about Static Analysis on TechTarget by Alexander S. Gillis, and another by</w:t>
+      </w:r>
+      <w:r>
+        <w:rPr>
+          <w:rFonts w:ascii="Arial" w:eastAsia="Times New Roman" w:hAnsi="Arial" w:cs="Arial"/>
+          <w:kern w:val="0"/>
+          <w14:ligatures w14:val="none"/>
+        </w:rPr>
+        <w:t xml:space="preserve"> Stuart Foster on the Perforce website. </w:t>
+      </w:r>
     </w:p>
     <w:p>
       <w:pPr>
@@ -216,7 +232,75 @@
           <w:kern w:val="0"/>
           <w14:ligatures w14:val="none"/>
         </w:rPr>
-        <w:t xml:space="preserve">Explanation: </w:t>
+        <w:tab/>
+      </w:r>
+      <w:r>
+        <w:rPr>
+          <w:rFonts w:ascii="Arial" w:eastAsia="Times New Roman" w:hAnsi="Arial" w:cs="Arial"/>
+          <w:kern w:val="0"/>
+          <w14:ligatures w14:val="none"/>
+        </w:rPr>
+        <w:t xml:space="preserve">Static analysis or static code analysis </w:t>
+      </w:r>
+      <w:r>
+        <w:rPr>
+          <w:rFonts w:ascii="Arial" w:eastAsia="Times New Roman" w:hAnsi="Arial" w:cs="Arial"/>
+          <w:kern w:val="0"/>
+          <w14:ligatures w14:val="none"/>
+        </w:rPr>
+        <w:t xml:space="preserve">debugs a program without needing to execute it first </w:t>
+      </w:r>
+      <w:r>
+        <w:rPr>
+          <w:rFonts w:ascii="Arial" w:hAnsi="Arial" w:cs="Arial"/>
+        </w:rPr>
+        <w:t>(Gillis, 2020)</w:t>
+      </w:r>
+      <w:r>
+        <w:rPr>
+          <w:rFonts w:ascii="Arial" w:hAnsi="Arial" w:cs="Arial"/>
+        </w:rPr>
+        <w:t xml:space="preserve">. </w:t>
+      </w:r>
+      <w:r>
+        <w:rPr>
+          <w:rFonts w:ascii="Arial" w:hAnsi="Arial" w:cs="Arial"/>
+        </w:rPr>
+        <w:t xml:space="preserve">Debugging this way helps provide a better understanding of the code and compares code to industry standards (Gillis, 2020). </w:t>
+      </w:r>
+      <w:r>
+        <w:rPr>
+          <w:rFonts w:ascii="Arial" w:eastAsia="Times New Roman" w:hAnsi="Arial" w:cs="Arial"/>
+          <w:kern w:val="0"/>
+          <w14:ligatures w14:val="none"/>
+        </w:rPr>
+        <w:t xml:space="preserve">Static analysis is typically handed through software developers and "quality assurance teams" </w:t>
+      </w:r>
+      <w:r>
+        <w:rPr>
+          <w:rFonts w:ascii="Arial" w:hAnsi="Arial" w:cs="Arial"/>
+        </w:rPr>
+        <w:t>(Gillis, 2020).</w:t>
+      </w:r>
+      <w:r>
+        <w:rPr>
+          <w:rFonts w:ascii="Arial" w:hAnsi="Arial" w:cs="Arial"/>
+        </w:rPr>
+        <w:t xml:space="preserve"> There are different types of static analysis, including "control analysis, data analysis, fault/failure analysis, and interface analysis" </w:t>
+      </w:r>
+      <w:r>
+        <w:rPr>
+          <w:rFonts w:ascii="Arial" w:hAnsi="Arial" w:cs="Arial"/>
+        </w:rPr>
+        <w:t>(Foster, 2023)</w:t>
+      </w:r>
+      <w:r>
+        <w:rPr>
+          <w:rFonts w:ascii="Arial" w:eastAsia="Times New Roman" w:hAnsi="Arial" w:cs="Arial"/>
+          <w:kern w:val="0"/>
+          <w14:ligatures w14:val="none"/>
+        </w:rPr>
+        <w:t xml:space="preserve">. </w:t>
       </w:r>
     </w:p>
     <w:p>
@@ -229,6 +313,56 @@
           <w14:ligatures w14:val="none"/>
         </w:rPr>
       </w:pPr>
+      <w:r>
+        <w:rPr>
+          <w:rFonts w:ascii="Arial" w:eastAsia="Times New Roman" w:hAnsi="Arial" w:cs="Arial"/>
+          <w:kern w:val="0"/>
+          <w14:ligatures w14:val="none"/>
+        </w:rPr>
+        <w:tab/>
+      </w:r>
+      <w:r>
+        <w:rPr>
+          <w:rFonts w:ascii="Arial" w:eastAsia="Times New Roman" w:hAnsi="Arial" w:cs="Arial"/>
+          <w:kern w:val="0"/>
+          <w14:ligatures w14:val="none"/>
+        </w:rPr>
+        <w:t xml:space="preserve">The best time to utilize static analysis is when </w:t>
+      </w:r>
+      <w:r>
+        <w:rPr>
+          <w:rFonts w:ascii="Arial" w:eastAsia="Times New Roman" w:hAnsi="Arial" w:cs="Arial"/>
+          <w:kern w:val="0"/>
+          <w14:ligatures w14:val="none"/>
+        </w:rPr>
+        <w:t xml:space="preserve">developers need to find "programming errors, coding standard violations, undefined values, syntax violations, and security vulnerabilities" </w:t>
+      </w:r>
+      <w:r>
+        <w:rPr>
+          <w:rFonts w:ascii="Arial" w:hAnsi="Arial" w:cs="Arial"/>
+        </w:rPr>
+        <w:t>(Gillis, 2020).</w:t>
+      </w:r>
+      <w:r>
+        <w:rPr>
+          <w:rFonts w:ascii="Arial" w:hAnsi="Arial" w:cs="Arial"/>
+        </w:rPr>
+        <w:t xml:space="preserve"> Static analysis is used in the early stages of the software development life cycle, before software testing begins </w:t>
+      </w:r>
+      <w:r>
+        <w:rPr>
+          <w:rFonts w:ascii="Arial" w:hAnsi="Arial" w:cs="Arial"/>
+        </w:rPr>
+        <w:t>(Foster, 2023)</w:t>
+      </w:r>
+      <w:r>
+        <w:rPr>
+          <w:rFonts w:ascii="Arial" w:eastAsia="Times New Roman" w:hAnsi="Arial" w:cs="Arial"/>
+          <w:kern w:val="0"/>
+          <w14:ligatures w14:val="none"/>
+        </w:rPr>
+        <w:t xml:space="preserve">. </w:t>
+      </w:r>
     </w:p>
     <w:p>
       <w:pPr>
@@ -246,7 +380,37 @@
           <w:kern w:val="0"/>
           <w14:ligatures w14:val="none"/>
         </w:rPr>
-        <w:t>when to use it:</w:t>
+        <w:tab/>
+      </w:r>
+      <w:r>
+        <w:rPr>
+          <w:rFonts w:ascii="Arial" w:eastAsia="Times New Roman" w:hAnsi="Arial" w:cs="Arial"/>
+          <w:kern w:val="0"/>
+          <w14:ligatures w14:val="none"/>
+        </w:rPr>
+        <w:t>There are times when static analysis should be used either in addition to other debugging techniques or by itself. Some of these scenarios include</w:t>
+      </w:r>
+      <w:r>
+        <w:rPr>
+          <w:rFonts w:ascii="Arial" w:eastAsia="Times New Roman" w:hAnsi="Arial" w:cs="Arial"/>
+          <w:kern w:val="0"/>
+          <w14:ligatures w14:val="none"/>
+        </w:rPr>
+        <w:t xml:space="preserve"> wanting to save developer time and address issues early on, when wanting to test every code execution path, and when looking for better accuracy </w:t>
+      </w:r>
+      <w:r>
+        <w:rPr>
+          <w:rFonts w:ascii="Arial" w:hAnsi="Arial" w:cs="Arial"/>
+        </w:rPr>
+        <w:t>(Foster, 2023)</w:t>
+      </w:r>
+      <w:r>
+        <w:rPr>
+          <w:rFonts w:ascii="Arial" w:eastAsia="Times New Roman" w:hAnsi="Arial" w:cs="Arial"/>
+          <w:kern w:val="0"/>
+          <w14:ligatures w14:val="none"/>
+        </w:rPr>
+        <w:t xml:space="preserve">. </w:t>
       </w:r>
     </w:p>
     <w:p>
@@ -259,6 +423,198 @@
           <w14:ligatures w14:val="none"/>
         </w:rPr>
       </w:pPr>
+      <w:r>
+        <w:rPr>
+          <w:rFonts w:ascii="Arial" w:eastAsia="Times New Roman" w:hAnsi="Arial" w:cs="Arial"/>
+          <w:kern w:val="0"/>
+          <w14:ligatures w14:val="none"/>
+        </w:rPr>
+        <w:tab/>
+      </w:r>
+      <w:r>
+        <w:rPr>
+          <w:rFonts w:ascii="Arial" w:eastAsia="Times New Roman" w:hAnsi="Arial" w:cs="Arial"/>
+          <w:kern w:val="0"/>
+          <w14:ligatures w14:val="none"/>
+        </w:rPr>
+        <w:t>There are many t</w:t>
+      </w:r>
+      <w:r>
+        <w:rPr>
+          <w:rFonts w:ascii="Arial" w:eastAsia="Times New Roman" w:hAnsi="Arial" w:cs="Arial"/>
+          <w:kern w:val="0"/>
+          <w14:ligatures w14:val="none"/>
+        </w:rPr>
+        <w:t>ools available</w:t>
+      </w:r>
+      <w:r>
+        <w:rPr>
+          <w:rFonts w:ascii="Arial" w:eastAsia="Times New Roman" w:hAnsi="Arial" w:cs="Arial"/>
+          <w:kern w:val="0"/>
+          <w14:ligatures w14:val="none"/>
+        </w:rPr>
+        <w:t xml:space="preserve"> for static analysis. </w:t>
+      </w:r>
+      <w:r>
+        <w:rPr>
+          <w:rFonts w:ascii="Arial" w:eastAsia="Times New Roman" w:hAnsi="Arial" w:cs="Arial"/>
+          <w:kern w:val="0"/>
+          <w14:ligatures w14:val="none"/>
+        </w:rPr>
+        <w:t xml:space="preserve">Before choosing a static analysis tool, knowing what programming language you are using beforehand and understanding coding standards helps make the right choice </w:t>
+      </w:r>
+      <w:r>
+        <w:rPr>
+          <w:rFonts w:ascii="Arial" w:hAnsi="Arial" w:cs="Arial"/>
+        </w:rPr>
+        <w:t>(Foster, 2023)</w:t>
+      </w:r>
+      <w:r>
+        <w:rPr>
+          <w:rFonts w:ascii="Arial" w:eastAsia="Times New Roman" w:hAnsi="Arial" w:cs="Arial"/>
+          <w:kern w:val="0"/>
+          <w14:ligatures w14:val="none"/>
+        </w:rPr>
+        <w:t xml:space="preserve">. </w:t>
+      </w:r>
+      <w:r>
+        <w:rPr>
+          <w:rFonts w:ascii="Arial" w:eastAsia="Times New Roman" w:hAnsi="Arial" w:cs="Arial"/>
+          <w:kern w:val="0"/>
+          <w14:ligatures w14:val="none"/>
+        </w:rPr>
+        <w:t xml:space="preserve">Static analysis tools help </w:t>
+      </w:r>
+      <w:r>
+        <w:rPr>
+          <w:rFonts w:ascii="Arial" w:eastAsia="Times New Roman" w:hAnsi="Arial" w:cs="Arial"/>
+          <w:kern w:val="0"/>
+          <w14:ligatures w14:val="none"/>
+        </w:rPr>
+        <w:t>automate</w:t>
+      </w:r>
+      <w:r>
+        <w:rPr>
+          <w:rFonts w:ascii="Arial" w:eastAsia="Times New Roman" w:hAnsi="Arial" w:cs="Arial"/>
+          <w:kern w:val="0"/>
+          <w14:ligatures w14:val="none"/>
+        </w:rPr>
+        <w:t xml:space="preserve"> testing processes, ensuring </w:t>
+      </w:r>
+      <w:r>
+        <w:rPr>
+          <w:rFonts w:ascii="Arial" w:eastAsia="Times New Roman" w:hAnsi="Arial" w:cs="Arial"/>
+          <w:kern w:val="0"/>
+          <w14:ligatures w14:val="none"/>
+        </w:rPr>
+        <w:t xml:space="preserve">application </w:t>
+      </w:r>
+      <w:r>
+        <w:rPr>
+          <w:rFonts w:ascii="Arial" w:eastAsia="Times New Roman" w:hAnsi="Arial" w:cs="Arial"/>
+          <w:kern w:val="0"/>
+          <w14:ligatures w14:val="none"/>
+        </w:rPr>
+        <w:t xml:space="preserve">reliability, security, and maintainability </w:t>
+      </w:r>
+      <w:r>
+        <w:rPr>
+          <w:rFonts w:ascii="Arial" w:hAnsi="Arial" w:cs="Arial"/>
+        </w:rPr>
+        <w:t>(Foster, 2023)</w:t>
+      </w:r>
+      <w:r>
+        <w:rPr>
+          <w:rFonts w:ascii="Arial" w:eastAsia="Times New Roman" w:hAnsi="Arial" w:cs="Arial"/>
+          <w:kern w:val="0"/>
+          <w14:ligatures w14:val="none"/>
+        </w:rPr>
+        <w:t xml:space="preserve">. </w:t>
+      </w:r>
+      <w:r>
+        <w:rPr>
+          <w:rFonts w:ascii="Arial" w:eastAsia="Times New Roman" w:hAnsi="Arial" w:cs="Arial"/>
+          <w:kern w:val="0"/>
+          <w14:ligatures w14:val="none"/>
+        </w:rPr>
+        <w:t xml:space="preserve">A </w:t>
+      </w:r>
+      <w:r>
+        <w:rPr>
+          <w:rFonts w:ascii="Arial" w:eastAsia="Times New Roman" w:hAnsi="Arial" w:cs="Arial"/>
+          <w:kern w:val="0"/>
+          <w14:ligatures w14:val="none"/>
+        </w:rPr>
+        <w:t>few of those tools include</w:t>
+      </w:r>
+      <w:r>
+        <w:rPr>
+          <w:rFonts w:ascii="Arial" w:eastAsia="Times New Roman" w:hAnsi="Arial" w:cs="Arial"/>
+          <w:kern w:val="0"/>
+          <w14:ligatures w14:val="none"/>
+        </w:rPr>
+        <w:t xml:space="preserve"> </w:t>
+      </w:r>
+      <w:proofErr w:type="spellStart"/>
+      <w:r>
+        <w:rPr>
+          <w:rFonts w:ascii="Arial" w:eastAsia="Times New Roman" w:hAnsi="Arial" w:cs="Arial"/>
+          <w:kern w:val="0"/>
+          <w14:ligatures w14:val="none"/>
+        </w:rPr>
+        <w:t>Embold</w:t>
+      </w:r>
+      <w:proofErr w:type="spellEnd"/>
+      <w:r>
+        <w:rPr>
+          <w:rFonts w:ascii="Arial" w:eastAsia="Times New Roman" w:hAnsi="Arial" w:cs="Arial"/>
+          <w:kern w:val="0"/>
+          <w14:ligatures w14:val="none"/>
+        </w:rPr>
+        <w:t xml:space="preserve">, </w:t>
+      </w:r>
+      <w:proofErr w:type="spellStart"/>
+      <w:r>
+        <w:rPr>
+          <w:rFonts w:ascii="Arial" w:eastAsia="Times New Roman" w:hAnsi="Arial" w:cs="Arial"/>
+          <w:kern w:val="0"/>
+          <w14:ligatures w14:val="none"/>
+        </w:rPr>
+        <w:t>Kiuwa</w:t>
+      </w:r>
+      <w:proofErr w:type="spellEnd"/>
+      <w:r>
+        <w:rPr>
+          <w:rFonts w:ascii="Arial" w:eastAsia="Times New Roman" w:hAnsi="Arial" w:cs="Arial"/>
+          <w:kern w:val="0"/>
+          <w14:ligatures w14:val="none"/>
+        </w:rPr>
+        <w:t xml:space="preserve">, and </w:t>
+      </w:r>
+      <w:proofErr w:type="spellStart"/>
+      <w:r>
+        <w:rPr>
+          <w:rFonts w:ascii="Arial" w:eastAsia="Times New Roman" w:hAnsi="Arial" w:cs="Arial"/>
+          <w:kern w:val="0"/>
+          <w14:ligatures w14:val="none"/>
+        </w:rPr>
+        <w:t>Pycharm</w:t>
+      </w:r>
+      <w:proofErr w:type="spellEnd"/>
+      <w:r>
+        <w:rPr>
+          <w:rFonts w:ascii="Arial" w:eastAsia="Times New Roman" w:hAnsi="Arial" w:cs="Arial"/>
+          <w:kern w:val="0"/>
+          <w14:ligatures w14:val="none"/>
+        </w:rPr>
+        <w:t xml:space="preserve"> </w:t>
+      </w:r>
+      <w:r>
+        <w:rPr>
+          <w:rFonts w:ascii="Arial" w:hAnsi="Arial" w:cs="Arial"/>
+        </w:rPr>
+        <w:t xml:space="preserve">(Gillis, 2020). </w:t>
+      </w:r>
     </w:p>
     <w:p>
       <w:pPr>
@@ -270,13 +626,29 @@
           <w14:ligatures w14:val="none"/>
         </w:rPr>
       </w:pPr>
-      <w:r>
-        <w:rPr>
-          <w:rFonts w:ascii="Arial" w:eastAsia="Times New Roman" w:hAnsi="Arial" w:cs="Arial"/>
-          <w:kern w:val="0"/>
-          <w14:ligatures w14:val="none"/>
-        </w:rPr>
-        <w:t>why it should be used:</w:t>
+    </w:p>
+    <w:p>
+      <w:pPr>
+        <w:ind w:firstLine="0"/>
+        <w:jc w:val="center"/>
+        <w:outlineLvl w:val="5"/>
+        <w:rPr>
+          <w:rFonts w:ascii="Arial" w:eastAsia="Times New Roman" w:hAnsi="Arial" w:cs="Arial"/>
+          <w:b/>
+          <w:bCs/>
+          <w:kern w:val="0"/>
+          <w14:ligatures w14:val="none"/>
+        </w:rPr>
+      </w:pPr>
+      <w:r>
+        <w:rPr>
+          <w:rFonts w:ascii="Arial" w:eastAsia="Times New Roman" w:hAnsi="Arial" w:cs="Arial"/>
+          <w:b/>
+          <w:bCs/>
+          <w:kern w:val="0"/>
+          <w14:ligatures w14:val="none"/>
+        </w:rPr>
+        <w:t xml:space="preserve">References </w:t>
       </w:r>
     </w:p>
     <w:p>
@@ -292,22 +664,76 @@
     </w:p>
     <w:p>
       <w:pPr>
+        <w:pStyle w:val="NormalWeb"/>
+        <w:spacing w:before="0" w:beforeAutospacing="0" w:after="0" w:afterAutospacing="0" w:line="480" w:lineRule="auto"/>
+        <w:ind w:left="720" w:hanging="720"/>
+        <w:rPr>
+          <w:rFonts w:ascii="Arial" w:hAnsi="Arial" w:cs="Arial"/>
+        </w:rPr>
+      </w:pPr>
+      <w:r>
+        <w:rPr>
+          <w:rFonts w:ascii="Arial" w:hAnsi="Arial" w:cs="Arial"/>
+        </w:rPr>
+        <w:t xml:space="preserve">Foster, S. (2023, June 7). </w:t>
+      </w:r>
+      <w:r>
+        <w:rPr>
+          <w:rFonts w:ascii="Arial" w:hAnsi="Arial" w:cs="Arial"/>
+          <w:i/>
+          <w:iCs/>
+        </w:rPr>
+        <w:t>What Is Static Analysis? And What Is Static Code Analysis?</w:t>
+      </w:r>
+      <w:r>
+        <w:rPr>
+          <w:rFonts w:ascii="Arial" w:hAnsi="Arial" w:cs="Arial"/>
+        </w:rPr>
+        <w:t xml:space="preserve"> Perforce Software. https://www.perforce.com/blog/sca/what-static-analysis</w:t>
+      </w:r>
+    </w:p>
+    <w:p>
+      <w:pPr>
+        <w:pStyle w:val="NormalWeb"/>
+        <w:spacing w:before="0" w:beforeAutospacing="0" w:after="0" w:afterAutospacing="0" w:line="480" w:lineRule="auto"/>
+        <w:ind w:left="720" w:hanging="720"/>
+        <w:rPr>
+          <w:rFonts w:ascii="Arial" w:hAnsi="Arial" w:cs="Arial"/>
+        </w:rPr>
+      </w:pPr>
+      <w:r>
+        <w:rPr>
+          <w:rFonts w:ascii="Arial" w:hAnsi="Arial" w:cs="Arial"/>
+        </w:rPr>
+        <w:t xml:space="preserve">Gillis, A. (2020, July 31). </w:t>
+      </w:r>
+      <w:r>
+        <w:rPr>
+          <w:rFonts w:ascii="Arial" w:hAnsi="Arial" w:cs="Arial"/>
+          <w:i/>
+          <w:iCs/>
+        </w:rPr>
+        <w:t>What is Static Analysis (Static Code Analysis)?</w:t>
+      </w:r>
+      <w:r>
+        <w:rPr>
+          <w:rFonts w:ascii="Arial" w:hAnsi="Arial" w:cs="Arial"/>
+        </w:rPr>
+        <w:t xml:space="preserve"> WhatIs.com. https://www.techtarget.com/whatis/definition/static-analysis-static-code-analysis</w:t>
+      </w:r>
+    </w:p>
+    <w:p>
+      <w:pPr>
         <w:ind w:firstLine="0"/>
         <w:outlineLvl w:val="5"/>
         <w:rPr>
           <w:rFonts w:ascii="Arial" w:eastAsia="Times New Roman" w:hAnsi="Arial" w:cs="Arial"/>
-          <w:kern w:val="0"/>
-          <w14:ligatures w14:val="none"/>
-        </w:rPr>
-      </w:pPr>
-      <w:r>
-        <w:rPr>
-          <w:rFonts w:ascii="Arial" w:eastAsia="Times New Roman" w:hAnsi="Arial" w:cs="Arial"/>
-          <w:kern w:val="0"/>
-          <w14:ligatures w14:val="none"/>
-        </w:rPr>
-        <w:t xml:space="preserve">tools available: </w:t>
-      </w:r>
+          <w:b/>
+          <w:bCs/>
+          <w:kern w:val="0"/>
+          <w14:ligatures w14:val="none"/>
+        </w:rPr>
+      </w:pPr>
     </w:p>
     <w:p>
       <w:pPr>
@@ -342,6 +768,7 @@
           <w:kern w:val="0"/>
           <w14:ligatures w14:val="none"/>
         </w:rPr>
+        <w:lastRenderedPageBreak/>
         <w:t>Assignment Requirements and Grading:</w:t>
       </w:r>
     </w:p>
@@ -403,7 +830,23 @@
           <w:kern w:val="0"/>
           <w14:ligatures w14:val="none"/>
         </w:rPr>
-        <w:t>For the initial post to be considered substantive, it should be at least 250 words in length and fully cover the topics being presented. Single sentence definitions or responses will not be awarded points.</w:t>
+        <w:t>For the initial post to be considered substantive, it should be at least 250 words in length and fully cover the topics being presented. Single</w:t>
+      </w:r>
+      <w:r>
+        <w:rPr>
+          <w:rFonts w:ascii="Arial" w:eastAsia="Times New Roman" w:hAnsi="Arial" w:cs="Arial"/>
+          <w:kern w:val="0"/>
+          <w14:ligatures w14:val="none"/>
+        </w:rPr>
+        <w:t>-</w:t>
+      </w:r>
+      <w:r>
+        <w:rPr>
+          <w:rFonts w:ascii="Arial" w:eastAsia="Times New Roman" w:hAnsi="Arial" w:cs="Arial"/>
+          <w:kern w:val="0"/>
+          <w14:ligatures w14:val="none"/>
+        </w:rPr>
+        <w:t>sentence definitions or responses will not be awarded points.</w:t>
       </w:r>
     </w:p>
     <w:p>
@@ -480,7 +923,23 @@
           <w:kern w:val="0"/>
           <w14:ligatures w14:val="none"/>
         </w:rPr>
-        <w:t xml:space="preserve"> view your peers' posts. Tip: Create your post in a word document and then copy and paste your work into the thread.</w:t>
+        <w:t xml:space="preserve"> view your peers' posts. Tip: Create your post in a </w:t>
+      </w:r>
+      <w:r>
+        <w:rPr>
+          <w:rFonts w:ascii="Arial" w:eastAsia="Times New Roman" w:hAnsi="Arial" w:cs="Arial"/>
+          <w:kern w:val="0"/>
+          <w14:ligatures w14:val="none"/>
+        </w:rPr>
+        <w:t>W</w:t>
+      </w:r>
+      <w:r>
+        <w:rPr>
+          <w:rFonts w:ascii="Arial" w:eastAsia="Times New Roman" w:hAnsi="Arial" w:cs="Arial"/>
+          <w:kern w:val="0"/>
+          <w14:ligatures w14:val="none"/>
+        </w:rPr>
+        <w:t>ord document and then copy and paste your work into the thread.</w:t>
       </w:r>
     </w:p>
     <w:p>
@@ -574,6 +1033,12 @@
           <w:t>Discussion Board Grading Rubric</w:t>
         </w:r>
       </w:hyperlink>
+      <w:r>
+        <w:rPr>
+          <w:rFonts w:ascii="Arial" w:hAnsi="Arial" w:cs="Arial"/>
+        </w:rPr>
+        <w:t>.</w:t>
+      </w:r>
     </w:p>
     <w:p>
       <w:pPr>
@@ -598,10 +1063,347 @@
     </w:p>
     <w:p>
       <w:pPr>
-        <w:rPr>
-          <w:rFonts w:ascii="Arial" w:hAnsi="Arial" w:cs="Arial"/>
-        </w:rPr>
-      </w:pPr>
+        <w:ind w:firstLine="0"/>
+        <w:rPr>
+          <w:rFonts w:ascii="Arial" w:eastAsia="Times New Roman" w:hAnsi="Arial" w:cs="Arial"/>
+          <w:kern w:val="0"/>
+          <w14:ligatures w14:val="none"/>
+        </w:rPr>
+      </w:pPr>
+    </w:p>
+    <w:p>
+      <w:pPr>
+        <w:ind w:firstLine="0"/>
+        <w:rPr>
+          <w:rFonts w:ascii="Arial" w:eastAsia="Times New Roman" w:hAnsi="Arial" w:cs="Arial"/>
+          <w:kern w:val="0"/>
+          <w14:ligatures w14:val="none"/>
+        </w:rPr>
+      </w:pPr>
+      <w:r>
+        <w:rPr>
+          <w:rFonts w:ascii="Arial" w:eastAsia="Times New Roman" w:hAnsi="Arial" w:cs="Arial"/>
+          <w:kern w:val="0"/>
+          <w14:ligatures w14:val="none"/>
+        </w:rPr>
+        <w:t xml:space="preserve">Hi, Brett! I think you did a great job on your post for this module! You </w:t>
+      </w:r>
+      <w:r>
+        <w:rPr>
+          <w:rFonts w:ascii="Arial" w:eastAsia="Times New Roman" w:hAnsi="Arial" w:cs="Arial"/>
+          <w:kern w:val="0"/>
+          <w14:ligatures w14:val="none"/>
+        </w:rPr>
+        <w:t>include</w:t>
+      </w:r>
+      <w:r>
+        <w:rPr>
+          <w:rFonts w:ascii="Arial" w:eastAsia="Times New Roman" w:hAnsi="Arial" w:cs="Arial"/>
+          <w:kern w:val="0"/>
+          <w14:ligatures w14:val="none"/>
+        </w:rPr>
+        <w:t>d</w:t>
+      </w:r>
+      <w:r>
+        <w:rPr>
+          <w:rFonts w:ascii="Arial" w:eastAsia="Times New Roman" w:hAnsi="Arial" w:cs="Arial"/>
+          <w:kern w:val="0"/>
+          <w14:ligatures w14:val="none"/>
+        </w:rPr>
+        <w:t xml:space="preserve"> links to your sources</w:t>
+      </w:r>
+      <w:r>
+        <w:rPr>
+          <w:rFonts w:ascii="Arial" w:eastAsia="Times New Roman" w:hAnsi="Arial" w:cs="Arial"/>
+          <w:kern w:val="0"/>
+          <w14:ligatures w14:val="none"/>
+        </w:rPr>
+        <w:t xml:space="preserve"> and explained</w:t>
+      </w:r>
+      <w:r>
+        <w:rPr>
+          <w:rFonts w:ascii="Arial" w:eastAsia="Times New Roman" w:hAnsi="Arial" w:cs="Arial"/>
+          <w:kern w:val="0"/>
+          <w14:ligatures w14:val="none"/>
+        </w:rPr>
+        <w:t xml:space="preserve"> dependency scanning</w:t>
+      </w:r>
+      <w:r>
+        <w:rPr>
+          <w:rFonts w:ascii="Arial" w:eastAsia="Times New Roman" w:hAnsi="Arial" w:cs="Arial"/>
+          <w:kern w:val="0"/>
+          <w14:ligatures w14:val="none"/>
+        </w:rPr>
+        <w:t>, when it should be used, why it should be used, and what tools are available</w:t>
+      </w:r>
+      <w:r>
+        <w:rPr>
+          <w:rFonts w:ascii="Arial" w:eastAsia="Times New Roman" w:hAnsi="Arial" w:cs="Arial"/>
+          <w:kern w:val="0"/>
+          <w14:ligatures w14:val="none"/>
+        </w:rPr>
+        <w:t xml:space="preserve">. </w:t>
+      </w:r>
+      <w:r>
+        <w:rPr>
+          <w:rFonts w:ascii="Arial" w:eastAsia="Times New Roman" w:hAnsi="Arial" w:cs="Arial"/>
+          <w:kern w:val="0"/>
+          <w14:ligatures w14:val="none"/>
+        </w:rPr>
+        <w:t xml:space="preserve">OWASP is most definitely a great tool to implement, and the fact that it is open source makes it even better! It is great when the software development community comes together to release helpful tools and sites for all to use. </w:t>
+      </w:r>
+      <w:r>
+        <w:rPr>
+          <w:rFonts w:ascii="Arial" w:eastAsia="Times New Roman" w:hAnsi="Arial" w:cs="Arial"/>
+          <w:kern w:val="0"/>
+          <w14:ligatures w14:val="none"/>
+        </w:rPr>
+        <w:t xml:space="preserve">I completely agree that organizations should perform scans before development. It will help identify issues before they are released to the public. </w:t>
+      </w:r>
+    </w:p>
+    <w:p>
+      <w:pPr>
+        <w:ind w:firstLine="0"/>
+        <w:rPr>
+          <w:rFonts w:ascii="Arial" w:eastAsia="Times New Roman" w:hAnsi="Arial" w:cs="Arial"/>
+          <w:kern w:val="0"/>
+          <w14:ligatures w14:val="none"/>
+        </w:rPr>
+      </w:pPr>
+    </w:p>
+    <w:p>
+      <w:pPr>
+        <w:ind w:firstLine="0"/>
+        <w:rPr>
+          <w:rFonts w:ascii="Arial" w:eastAsia="Times New Roman" w:hAnsi="Arial" w:cs="Arial"/>
+          <w:kern w:val="0"/>
+          <w14:ligatures w14:val="none"/>
+        </w:rPr>
+      </w:pPr>
+      <w:r>
+        <w:rPr>
+          <w:rFonts w:ascii="Arial" w:eastAsia="Times New Roman" w:hAnsi="Arial" w:cs="Arial"/>
+          <w:kern w:val="0"/>
+          <w14:ligatures w14:val="none"/>
+        </w:rPr>
+        <w:t xml:space="preserve">Hi, Adrian! I enjoyed reading your post </w:t>
+      </w:r>
+      <w:r>
+        <w:rPr>
+          <w:rFonts w:ascii="Arial" w:eastAsia="Times New Roman" w:hAnsi="Arial" w:cs="Arial"/>
+          <w:kern w:val="0"/>
+          <w14:ligatures w14:val="none"/>
+        </w:rPr>
+        <w:t>on</w:t>
+      </w:r>
+      <w:r>
+        <w:rPr>
+          <w:rFonts w:ascii="Arial" w:eastAsia="Times New Roman" w:hAnsi="Arial" w:cs="Arial"/>
+          <w:kern w:val="0"/>
+          <w14:ligatures w14:val="none"/>
+        </w:rPr>
+        <w:t xml:space="preserve"> this discussion. It was very thoughtful, and </w:t>
+      </w:r>
+      <w:r>
+        <w:rPr>
+          <w:rFonts w:ascii="Arial" w:eastAsia="Times New Roman" w:hAnsi="Arial" w:cs="Arial"/>
+          <w:kern w:val="0"/>
+          <w14:ligatures w14:val="none"/>
+        </w:rPr>
+        <w:t>the information</w:t>
+      </w:r>
+      <w:r>
+        <w:rPr>
+          <w:rFonts w:ascii="Arial" w:eastAsia="Times New Roman" w:hAnsi="Arial" w:cs="Arial"/>
+          <w:kern w:val="0"/>
+          <w14:ligatures w14:val="none"/>
+        </w:rPr>
+        <w:t xml:space="preserve"> you provided from your sources expanded on the knowledge I gained </w:t>
+      </w:r>
+      <w:r>
+        <w:rPr>
+          <w:rFonts w:ascii="Arial" w:eastAsia="Times New Roman" w:hAnsi="Arial" w:cs="Arial"/>
+          <w:kern w:val="0"/>
+          <w14:ligatures w14:val="none"/>
+        </w:rPr>
+        <w:t>from researching</w:t>
+      </w:r>
+      <w:r>
+        <w:rPr>
+          <w:rFonts w:ascii="Arial" w:eastAsia="Times New Roman" w:hAnsi="Arial" w:cs="Arial"/>
+          <w:kern w:val="0"/>
+          <w14:ligatures w14:val="none"/>
+        </w:rPr>
+        <w:t xml:space="preserve"> the topic. </w:t>
+      </w:r>
+      <w:r>
+        <w:rPr>
+          <w:rFonts w:ascii="Arial" w:eastAsia="Times New Roman" w:hAnsi="Arial" w:cs="Arial"/>
+          <w:kern w:val="0"/>
+          <w14:ligatures w14:val="none"/>
+        </w:rPr>
+        <w:t xml:space="preserve">I agree that static analysis should be done in the early stages of the software development lifecycle. Catching errors in a program before it is deployed saves time and resources, plus provides many more benefits. I like how you included how static analysis supports compliance regulations. That can be extremely important. </w:t>
+      </w:r>
+      <w:r>
+        <w:rPr>
+          <w:rFonts w:ascii="Arial" w:eastAsia="Times New Roman" w:hAnsi="Arial" w:cs="Arial"/>
+          <w:kern w:val="0"/>
+          <w14:ligatures w14:val="none"/>
+        </w:rPr>
+        <w:t xml:space="preserve">Some other tools that I found are </w:t>
+      </w:r>
+      <w:proofErr w:type="spellStart"/>
+      <w:r>
+        <w:rPr>
+          <w:rFonts w:ascii="Arial" w:eastAsia="Times New Roman" w:hAnsi="Arial" w:cs="Arial"/>
+          <w:kern w:val="0"/>
+          <w14:ligatures w14:val="none"/>
+        </w:rPr>
+        <w:t>Embold</w:t>
+      </w:r>
+      <w:proofErr w:type="spellEnd"/>
+      <w:r>
+        <w:rPr>
+          <w:rFonts w:ascii="Arial" w:eastAsia="Times New Roman" w:hAnsi="Arial" w:cs="Arial"/>
+          <w:kern w:val="0"/>
+          <w14:ligatures w14:val="none"/>
+        </w:rPr>
+        <w:t xml:space="preserve">, </w:t>
+      </w:r>
+      <w:proofErr w:type="spellStart"/>
+      <w:r>
+        <w:rPr>
+          <w:rFonts w:ascii="Arial" w:eastAsia="Times New Roman" w:hAnsi="Arial" w:cs="Arial"/>
+          <w:kern w:val="0"/>
+          <w14:ligatures w14:val="none"/>
+        </w:rPr>
+        <w:t>Kiuwa</w:t>
+      </w:r>
+      <w:proofErr w:type="spellEnd"/>
+      <w:r>
+        <w:rPr>
+          <w:rFonts w:ascii="Arial" w:eastAsia="Times New Roman" w:hAnsi="Arial" w:cs="Arial"/>
+          <w:kern w:val="0"/>
+          <w14:ligatures w14:val="none"/>
+        </w:rPr>
+        <w:t xml:space="preserve">, and PyCharm. Out of those three, I have used PyCharm before and have had a decent experience with it. </w:t>
+      </w:r>
+    </w:p>
+    <w:p>
+      <w:pPr>
+        <w:ind w:firstLine="0"/>
+        <w:rPr>
+          <w:rFonts w:ascii="Arial" w:eastAsia="Times New Roman" w:hAnsi="Arial" w:cs="Arial"/>
+          <w:kern w:val="0"/>
+          <w14:ligatures w14:val="none"/>
+        </w:rPr>
+      </w:pPr>
+    </w:p>
+    <w:p>
+      <w:pPr>
+        <w:ind w:firstLine="0"/>
+        <w:rPr>
+          <w:rFonts w:ascii="Arial" w:eastAsia="Times New Roman" w:hAnsi="Arial" w:cs="Arial"/>
+          <w:kern w:val="0"/>
+          <w14:ligatures w14:val="none"/>
+        </w:rPr>
+      </w:pPr>
+      <w:r>
+        <w:rPr>
+          <w:rFonts w:ascii="Arial" w:eastAsia="Times New Roman" w:hAnsi="Arial" w:cs="Arial"/>
+          <w:kern w:val="0"/>
+          <w14:ligatures w14:val="none"/>
+        </w:rPr>
+        <w:t xml:space="preserve">Hey there, Megan! You did a fantastic job of defining how dependency scanning works, when it should be implemented, why it should be used, </w:t>
+      </w:r>
+      <w:r>
+        <w:rPr>
+          <w:rFonts w:ascii="Arial" w:eastAsia="Times New Roman" w:hAnsi="Arial" w:cs="Arial"/>
+          <w:kern w:val="0"/>
+          <w14:ligatures w14:val="none"/>
+        </w:rPr>
+        <w:t xml:space="preserve">the </w:t>
+      </w:r>
+      <w:r>
+        <w:rPr>
+          <w:rFonts w:ascii="Arial" w:eastAsia="Times New Roman" w:hAnsi="Arial" w:cs="Arial"/>
+          <w:kern w:val="0"/>
+          <w14:ligatures w14:val="none"/>
+        </w:rPr>
+        <w:t xml:space="preserve">tools available, and best practices. </w:t>
+      </w:r>
+      <w:r>
+        <w:rPr>
+          <w:rFonts w:ascii="Arial" w:eastAsia="Times New Roman" w:hAnsi="Arial" w:cs="Arial"/>
+          <w:kern w:val="0"/>
+          <w14:ligatures w14:val="none"/>
+        </w:rPr>
+        <w:t xml:space="preserve">Based on what I have learned about these different types of application security, I see how </w:t>
+      </w:r>
+      <w:r>
+        <w:rPr>
+          <w:rFonts w:ascii="Arial" w:eastAsia="Times New Roman" w:hAnsi="Arial" w:cs="Arial"/>
+          <w:kern w:val="0"/>
+          <w14:ligatures w14:val="none"/>
+        </w:rPr>
+        <w:t>Static Analysi</w:t>
+      </w:r>
+      <w:r>
+        <w:rPr>
+          <w:rFonts w:ascii="Arial" w:eastAsia="Times New Roman" w:hAnsi="Arial" w:cs="Arial"/>
+          <w:kern w:val="0"/>
+          <w14:ligatures w14:val="none"/>
+        </w:rPr>
+        <w:t xml:space="preserve">s, </w:t>
+      </w:r>
+      <w:r>
+        <w:rPr>
+          <w:rFonts w:ascii="Arial" w:eastAsia="Times New Roman" w:hAnsi="Arial" w:cs="Arial"/>
+          <w:kern w:val="0"/>
+          <w14:ligatures w14:val="none"/>
+        </w:rPr>
+        <w:t>Dynamic Analysi</w:t>
+      </w:r>
+      <w:r>
+        <w:rPr>
+          <w:rFonts w:ascii="Arial" w:eastAsia="Times New Roman" w:hAnsi="Arial" w:cs="Arial"/>
+          <w:kern w:val="0"/>
+          <w14:ligatures w14:val="none"/>
+        </w:rPr>
+        <w:t xml:space="preserve">s, </w:t>
+      </w:r>
+      <w:r>
+        <w:rPr>
+          <w:rFonts w:ascii="Arial" w:eastAsia="Times New Roman" w:hAnsi="Arial" w:cs="Arial"/>
+          <w:kern w:val="0"/>
+          <w14:ligatures w14:val="none"/>
+        </w:rPr>
+        <w:t>Dependency Scannin</w:t>
+      </w:r>
+      <w:r>
+        <w:rPr>
+          <w:rFonts w:ascii="Arial" w:eastAsia="Times New Roman" w:hAnsi="Arial" w:cs="Arial"/>
+          <w:kern w:val="0"/>
+          <w14:ligatures w14:val="none"/>
+        </w:rPr>
+        <w:t xml:space="preserve">g, and </w:t>
+      </w:r>
+      <w:r>
+        <w:rPr>
+          <w:rFonts w:ascii="Arial" w:eastAsia="Times New Roman" w:hAnsi="Arial" w:cs="Arial"/>
+          <w:kern w:val="0"/>
+          <w14:ligatures w14:val="none"/>
+        </w:rPr>
+        <w:t>Source Code Integrity and Code Signing</w:t>
+      </w:r>
+      <w:r>
+        <w:rPr>
+          <w:rFonts w:ascii="Arial" w:eastAsia="Times New Roman" w:hAnsi="Arial" w:cs="Arial"/>
+          <w:kern w:val="0"/>
+          <w14:ligatures w14:val="none"/>
+        </w:rPr>
+        <w:t xml:space="preserve"> all have huge advantages and understand why they should be used. When developing for a company or team, it makes me curious which application security practices will be implemented and which will not be. As great as implementing them all would be, I guess it is usually unrealistic. </w:t>
+      </w:r>
     </w:p>
     <w:sectPr>
       <w:pgSz w:w="12240" w:h="15840"/>
@@ -616,6 +1418,119 @@
 <file path=word/numbering.xml><?xml version="1.0" encoding="utf-8"?>
 <w:numbering xmlns:wpc="http://schemas.microsoft.com/office/word/2010/wordprocessingCanvas" xmlns:cx="http://schemas.microsoft.com/office/drawing/2014/chartex" xmlns:cx1="http://schemas.microsoft.com/office/drawing/2015/9/8/chartex" xmlns:cx2="http://schemas.microsoft.com/office/drawing/2015/10/21/chartex" xmlns:cx3="http://schemas.microsoft.com/office/drawing/2016/5/9/chartex" xmlns:cx4="http://schemas.microsoft.com/office/drawing/2016/5/10/chartex" xmlns:cx5="http://schemas.microsoft.com/office/drawing/2016/5/11/chartex" xmlns:cx6="http://schemas.microsoft.com/office/drawing/2016/5/12/chartex" xmlns:cx7="http://schemas.microsoft.com/office/drawing/2016/5/13/chartex" xmlns:cx8="http://schemas.microsoft.com/office/drawing/2016/5/14/chartex" xmlns:mc="http://schemas.openxmlformats.org/markup-compatibility/2006" xmlns:aink="http://schemas.microsoft.com/office/drawing/2016/ink" xmlns:am3d="http://schemas.microsoft.com/office/drawing/2017/model3d" xmlns:o="urn:schemas-microsoft-com:office:office" xmlns:oel="http://schemas.microsoft.com/office/2019/extlst" xmlns:r="http://schemas.openxmlformats.org/officeDocument/2006/relationships" xmlns:m="http://schemas.openxmlformats.org/officeDocument/2006/math" xmlns:v="urn:schemas-microsoft-com:vml" xmlns:wp14="http://schemas.microsoft.com/office/word/2010/wordprocessingDrawing" xmlns:wp="http://schemas.openxmlformats.org/drawingml/2006/wordprocessingDrawing" xmlns:w10="urn:schemas-microsoft-com:office:word" xmlns:w="http://schemas.openxmlformats.org/wordprocessingml/2006/main" xmlns:w14="http://schemas.microsoft.com/office/word/2010/wordml" xmlns:w15="http://schemas.microsoft.com/office/word/2012/wordml" xmlns:w16cex="http://schemas.microsoft.com/office/word/2018/wordml/cex" xmlns:w16cid="http://schemas.microsoft.com/office/word/2016/wordml/cid" xmlns:w16="http://schemas.microsoft.com/office/word/2018/wordml" xmlns:w16du="http://schemas.microsoft.com/office/word/2023/wordml/word16du" xmlns:w16sdtdh="http://schemas.microsoft.com/office/word/2020/wordml/sdtdatahash" xmlns:w16sdtfl="http://schemas.microsoft.com/office/word/2024/wordml/sdtformatlock" xmlns:w16se="http://schemas.microsoft.com/office/word/2015/wordml/symex" xmlns:wpg="http://schemas.microsoft.com/office/word/2010/wordprocessingGroup" xmlns:wpi="http://schemas.microsoft.com/office/word/2010/wordprocessingInk" xmlns:wne="http://schemas.microsoft.com/office/word/2006/wordml" xmlns:wps="http://schemas.microsoft.com/office/word/2010/wordprocessingShape" mc:Ignorable="w14 w15 w16se w16cid w16 w16cex w16sdtdh w16sdtfl w16du wp14">
   <w:abstractNum w:abstractNumId="0" w15:restartNumberingAfterBreak="0">
+    <w:nsid w:val="29921134"/>
+    <w:multiLevelType w:val="multilevel"/>
+    <w:tmpl w:val="CE82D46E"/>
+    <w:lvl w:ilvl="0">
+      <w:start w:val="1"/>
+      <w:numFmt w:val="decimal"/>
+      <w:lvlText w:val="%1."/>
+      <w:lvlJc w:val="left"/>
+      <w:pPr>
+        <w:tabs>
+          <w:tab w:val="num" w:pos="720"/>
+        </w:tabs>
+        <w:ind w:left="720" w:hanging="360"/>
+      </w:pPr>
+    </w:lvl>
+    <w:lvl w:ilvl="1" w:tentative="1">
+      <w:start w:val="1"/>
+      <w:numFmt w:val="decimal"/>
+      <w:lvlText w:val="%2."/>
+      <w:lvlJc w:val="left"/>
+      <w:pPr>
+        <w:tabs>
+          <w:tab w:val="num" w:pos="1440"/>
+        </w:tabs>
+        <w:ind w:left="1440" w:hanging="360"/>
+      </w:pPr>
+    </w:lvl>
+    <w:lvl w:ilvl="2" w:tentative="1">
+      <w:start w:val="1"/>
+      <w:numFmt w:val="decimal"/>
+      <w:lvlText w:val="%3."/>
+      <w:lvlJc w:val="left"/>
+      <w:pPr>
+        <w:tabs>
+          <w:tab w:val="num" w:pos="2160"/>
+        </w:tabs>
+        <w:ind w:left="2160" w:hanging="360"/>
+      </w:pPr>
+    </w:lvl>
+    <w:lvl w:ilvl="3" w:tentative="1">
+      <w:start w:val="1"/>
+      <w:numFmt w:val="decimal"/>
+      <w:lvlText w:val="%4."/>
+      <w:lvlJc w:val="left"/>
+      <w:pPr>
+        <w:tabs>
+          <w:tab w:val="num" w:pos="2880"/>
+        </w:tabs>
+        <w:ind w:left="2880" w:hanging="360"/>
+      </w:pPr>
+    </w:lvl>
+    <w:lvl w:ilvl="4" w:tentative="1">
+      <w:start w:val="1"/>
+      <w:numFmt w:val="decimal"/>
+      <w:lvlText w:val="%5."/>
+      <w:lvlJc w:val="left"/>
+      <w:pPr>
+        <w:tabs>
+          <w:tab w:val="num" w:pos="3600"/>
+        </w:tabs>
+        <w:ind w:left="3600" w:hanging="360"/>
+      </w:pPr>
+    </w:lvl>
+    <w:lvl w:ilvl="5" w:tentative="1">
+      <w:start w:val="1"/>
+      <w:numFmt w:val="decimal"/>
+      <w:lvlText w:val="%6."/>
+      <w:lvlJc w:val="left"/>
+      <w:pPr>
+        <w:tabs>
+          <w:tab w:val="num" w:pos="4320"/>
+        </w:tabs>
+        <w:ind w:left="4320" w:hanging="360"/>
+      </w:pPr>
+    </w:lvl>
+    <w:lvl w:ilvl="6" w:tentative="1">
+      <w:start w:val="1"/>
+      <w:numFmt w:val="decimal"/>
+      <w:lvlText w:val="%7."/>
+      <w:lvlJc w:val="left"/>
+      <w:pPr>
+        <w:tabs>
+          <w:tab w:val="num" w:pos="5040"/>
+        </w:tabs>
+        <w:ind w:left="5040" w:hanging="360"/>
+      </w:pPr>
+    </w:lvl>
+    <w:lvl w:ilvl="7" w:tentative="1">
+      <w:start w:val="1"/>
+      <w:numFmt w:val="decimal"/>
+      <w:lvlText w:val="%8."/>
+      <w:lvlJc w:val="left"/>
+      <w:pPr>
+        <w:tabs>
+          <w:tab w:val="num" w:pos="5760"/>
+        </w:tabs>
+        <w:ind w:left="5760" w:hanging="360"/>
+      </w:pPr>
+    </w:lvl>
+    <w:lvl w:ilvl="8" w:tentative="1">
+      <w:start w:val="1"/>
+      <w:numFmt w:val="decimal"/>
+      <w:lvlText w:val="%9."/>
+      <w:lvlJc w:val="left"/>
+      <w:pPr>
+        <w:tabs>
+          <w:tab w:val="num" w:pos="6480"/>
+        </w:tabs>
+        <w:ind w:left="6480" w:hanging="360"/>
+      </w:pPr>
+    </w:lvl>
+  </w:abstractNum>
+  <w:abstractNum w:abstractNumId="1" w15:restartNumberingAfterBreak="0">
     <w:nsid w:val="56775231"/>
     <w:multiLevelType w:val="multilevel"/>
     <w:tmpl w:val="CE82D46E"/>
@@ -728,7 +1643,7 @@
       </w:pPr>
     </w:lvl>
   </w:abstractNum>
-  <w:abstractNum w:abstractNumId="1" w15:restartNumberingAfterBreak="0">
+  <w:abstractNum w:abstractNumId="2" w15:restartNumberingAfterBreak="0">
     <w:nsid w:val="6CF82217"/>
     <w:multiLevelType w:val="multilevel"/>
     <w:tmpl w:val="1B887730"/>
@@ -842,10 +1757,13 @@
     </w:lvl>
   </w:abstractNum>
   <w:num w:numId="1" w16cid:durableId="473259274">
-    <w:abstractNumId w:val="0"/>
+    <w:abstractNumId w:val="1"/>
   </w:num>
   <w:num w:numId="2" w16cid:durableId="157885524">
-    <w:abstractNumId w:val="1"/>
+    <w:abstractNumId w:val="2"/>
+  </w:num>
+  <w:num w:numId="3" w16cid:durableId="783110721">
+    <w:abstractNumId w:val="0"/>
   </w:num>
 </w:numbering>
 </file>
@@ -1788,6 +2706,23 @@
       <w:u w:val="single"/>
     </w:rPr>
   </w:style>
+  <w:style w:type="paragraph" w:styleId="NormalWeb">
+    <w:name w:val="Normal (Web)"/>
+    <w:basedOn w:val="Normal"/>
+    <w:uiPriority w:val="99"/>
+    <w:semiHidden/>
+    <w:unhideWhenUsed/>
+    <w:rsid w:val="00F077B9"/>
+    <w:pPr>
+      <w:spacing w:before="100" w:beforeAutospacing="1" w:after="100" w:afterAutospacing="1"/>
+      <w:ind w:firstLine="0"/>
+    </w:pPr>
+    <w:rPr>
+      <w:rFonts w:ascii="Times New Roman" w:eastAsia="Times New Roman" w:hAnsi="Times New Roman" w:cs="Times New Roman"/>
+      <w:kern w:val="0"/>
+      <w14:ligatures w14:val="none"/>
+    </w:rPr>
+  </w:style>
 </w:styles>
 </file>
 

</xml_diff>